<commit_message>
Card Sorting - Vorbereitung erweitert
</commit_message>
<xml_diff>
--- a/Card Sorting/Card Sorting.docx
+++ b/Card Sorting/Card Sorting.docx
@@ -495,7 +495,6 @@
                 <w:szCs w:val="40"/>
               </w:rPr>
             </w:pPr>
-            <w:proofErr w:type="spellStart"/>
             <w:r>
               <w:rPr>
                 <w:sz w:val="40"/>
@@ -503,7 +502,6 @@
               </w:rPr>
               <w:t>WebPrint</w:t>
             </w:r>
-            <w:proofErr w:type="spellEnd"/>
           </w:p>
         </w:tc>
         <w:tc>
@@ -764,13 +762,8 @@
     <w:p/>
     <w:p>
       <w:r>
-        <w:t xml:space="preserve">2.4 </w:t>
-      </w:r>
-      <w:proofErr w:type="spellStart"/>
-      <w:r>
-        <w:t>WebPrint</w:t>
-      </w:r>
-      <w:proofErr w:type="spellEnd"/>
+        <w:t>2.4 WebPrint</w:t>
+      </w:r>
     </w:p>
     <w:p>
       <w:r>
@@ -1615,14 +1608,7 @@
                 <w:sz w:val="40"/>
                 <w:szCs w:val="40"/>
               </w:rPr>
-              <w:t>Scannen</w:t>
-            </w:r>
-            <w:r>
-              <w:rPr>
-                <w:sz w:val="40"/>
-                <w:szCs w:val="40"/>
-              </w:rPr>
-              <w:t xml:space="preserve"> </w:t>
+              <w:t xml:space="preserve">Scannen </w:t>
             </w:r>
           </w:p>
         </w:tc>
@@ -2040,14 +2026,7 @@
                 <w:sz w:val="40"/>
                 <w:szCs w:val="40"/>
               </w:rPr>
-              <w:t>Shop</w:t>
-            </w:r>
-            <w:r>
-              <w:rPr>
-                <w:sz w:val="40"/>
-                <w:szCs w:val="40"/>
-              </w:rPr>
-              <w:t xml:space="preserve"> </w:t>
+              <w:t xml:space="preserve">Shop </w:t>
             </w:r>
           </w:p>
         </w:tc>
@@ -2150,14 +2129,7 @@
                 <w:sz w:val="40"/>
                 <w:szCs w:val="40"/>
               </w:rPr>
-              <w:t>CIFS</w:t>
-            </w:r>
-            <w:r>
-              <w:rPr>
-                <w:sz w:val="40"/>
-                <w:szCs w:val="40"/>
-              </w:rPr>
-              <w:t xml:space="preserve"> </w:t>
+              <w:t xml:space="preserve">CIFS </w:t>
             </w:r>
           </w:p>
           <w:p>
@@ -2190,7 +2162,6 @@
                 <w:szCs w:val="40"/>
               </w:rPr>
             </w:pPr>
-            <w:proofErr w:type="spellStart"/>
             <w:r>
               <w:rPr>
                 <w:sz w:val="40"/>
@@ -2198,7 +2169,6 @@
               </w:rPr>
               <w:t>Netstorage</w:t>
             </w:r>
-            <w:proofErr w:type="spellEnd"/>
           </w:p>
         </w:tc>
         <w:tc>
@@ -2258,7 +2228,6 @@
                 <w:szCs w:val="40"/>
               </w:rPr>
             </w:pPr>
-            <w:proofErr w:type="spellStart"/>
             <w:r>
               <w:rPr>
                 <w:sz w:val="40"/>
@@ -2266,7 +2235,6 @@
               </w:rPr>
               <w:t>WebDAV</w:t>
             </w:r>
-            <w:proofErr w:type="spellEnd"/>
           </w:p>
           <w:p>
             <w:pPr>
@@ -2336,14 +2304,7 @@
                 <w:sz w:val="40"/>
                 <w:szCs w:val="40"/>
               </w:rPr>
-              <w:t>Android</w:t>
-            </w:r>
-            <w:r>
-              <w:rPr>
-                <w:sz w:val="40"/>
-                <w:szCs w:val="40"/>
-              </w:rPr>
-              <w:t xml:space="preserve"> </w:t>
+              <w:t xml:space="preserve">Android </w:t>
             </w:r>
           </w:p>
           <w:p>
@@ -2381,14 +2342,7 @@
                 <w:sz w:val="40"/>
                 <w:szCs w:val="40"/>
               </w:rPr>
-              <w:t>Blackberry</w:t>
-            </w:r>
-            <w:r>
-              <w:rPr>
-                <w:sz w:val="40"/>
-                <w:szCs w:val="40"/>
-              </w:rPr>
-              <w:t xml:space="preserve"> </w:t>
+              <w:t xml:space="preserve">Blackberry </w:t>
             </w:r>
           </w:p>
         </w:tc>
@@ -2413,21 +2367,12 @@
                 <w:szCs w:val="40"/>
               </w:rPr>
             </w:pPr>
-            <w:proofErr w:type="spellStart"/>
-            <w:r>
-              <w:rPr>
-                <w:sz w:val="40"/>
-                <w:szCs w:val="40"/>
-              </w:rPr>
-              <w:t>IPhone</w:t>
-            </w:r>
-            <w:proofErr w:type="spellEnd"/>
-            <w:r>
-              <w:rPr>
-                <w:sz w:val="40"/>
-                <w:szCs w:val="40"/>
-              </w:rPr>
-              <w:t xml:space="preserve"> / iOS</w:t>
+            <w:r>
+              <w:rPr>
+                <w:sz w:val="40"/>
+                <w:szCs w:val="40"/>
+              </w:rPr>
+              <w:t>IPhone / iOS</w:t>
             </w:r>
           </w:p>
         </w:tc>
@@ -2473,21 +2418,12 @@
                 <w:szCs w:val="40"/>
               </w:rPr>
             </w:pPr>
-            <w:proofErr w:type="spellStart"/>
-            <w:r>
-              <w:rPr>
-                <w:sz w:val="40"/>
-                <w:szCs w:val="40"/>
-              </w:rPr>
-              <w:t>Citavi</w:t>
-            </w:r>
-            <w:proofErr w:type="spellEnd"/>
-            <w:r>
-              <w:rPr>
-                <w:sz w:val="40"/>
-                <w:szCs w:val="40"/>
-              </w:rPr>
-              <w:t xml:space="preserve"> </w:t>
+            <w:r>
+              <w:rPr>
+                <w:sz w:val="40"/>
+                <w:szCs w:val="40"/>
+              </w:rPr>
+              <w:t xml:space="preserve">Citavi </w:t>
             </w:r>
           </w:p>
           <w:p>
@@ -2520,28 +2456,12 @@
                 <w:szCs w:val="40"/>
               </w:rPr>
             </w:pPr>
-            <w:proofErr w:type="spellStart"/>
-            <w:r>
-              <w:rPr>
-                <w:sz w:val="40"/>
-                <w:szCs w:val="40"/>
-              </w:rPr>
-              <w:t>Dreamspark</w:t>
-            </w:r>
-            <w:proofErr w:type="spellEnd"/>
-            <w:r>
-              <w:rPr>
-                <w:sz w:val="40"/>
-                <w:szCs w:val="40"/>
-              </w:rPr>
-              <w:t xml:space="preserve"> </w:t>
-            </w:r>
-            <w:r>
-              <w:rPr>
-                <w:sz w:val="40"/>
-                <w:szCs w:val="40"/>
-              </w:rPr>
-              <w:t xml:space="preserve"> </w:t>
+            <w:r>
+              <w:rPr>
+                <w:sz w:val="40"/>
+                <w:szCs w:val="40"/>
+              </w:rPr>
+              <w:t xml:space="preserve">Dreamspark  </w:t>
             </w:r>
           </w:p>
         </w:tc>
@@ -2622,14 +2542,7 @@
                 <w:sz w:val="40"/>
                 <w:szCs w:val="40"/>
               </w:rPr>
-              <w:t>iOS</w:t>
-            </w:r>
-            <w:r>
-              <w:rPr>
-                <w:sz w:val="40"/>
-                <w:szCs w:val="40"/>
-              </w:rPr>
-              <w:t xml:space="preserve"> </w:t>
+              <w:t xml:space="preserve">iOS </w:t>
             </w:r>
           </w:p>
           <w:p>
@@ -2667,14 +2580,7 @@
                 <w:sz w:val="40"/>
                 <w:szCs w:val="40"/>
               </w:rPr>
-              <w:t>Mac OS</w:t>
-            </w:r>
-            <w:r>
-              <w:rPr>
-                <w:sz w:val="40"/>
-                <w:szCs w:val="40"/>
-              </w:rPr>
-              <w:t xml:space="preserve"> </w:t>
+              <w:t xml:space="preserve">Mac OS </w:t>
             </w:r>
           </w:p>
         </w:tc>
@@ -2751,21 +2657,12 @@
                 <w:szCs w:val="40"/>
               </w:rPr>
             </w:pPr>
-            <w:proofErr w:type="spellStart"/>
-            <w:r>
-              <w:rPr>
-                <w:sz w:val="40"/>
-                <w:szCs w:val="40"/>
-              </w:rPr>
-              <w:t>Eduroam</w:t>
-            </w:r>
-            <w:proofErr w:type="spellEnd"/>
-            <w:r>
-              <w:rPr>
-                <w:sz w:val="40"/>
-                <w:szCs w:val="40"/>
-              </w:rPr>
-              <w:t xml:space="preserve"> </w:t>
+            <w:r>
+              <w:rPr>
+                <w:sz w:val="40"/>
+                <w:szCs w:val="40"/>
+              </w:rPr>
+              <w:t xml:space="preserve">Eduroam </w:t>
             </w:r>
           </w:p>
           <w:p>
@@ -2803,14 +2700,7 @@
                 <w:sz w:val="40"/>
                 <w:szCs w:val="40"/>
               </w:rPr>
-              <w:t>Android</w:t>
-            </w:r>
-            <w:r>
-              <w:rPr>
-                <w:sz w:val="40"/>
-                <w:szCs w:val="40"/>
-              </w:rPr>
-              <w:t xml:space="preserve"> </w:t>
+              <w:t xml:space="preserve">Android </w:t>
             </w:r>
           </w:p>
         </w:tc>
@@ -2996,15 +2886,7 @@
     <w:p/>
     <w:p>
       <w:r>
-        <w:t xml:space="preserve">3.17 </w:t>
-      </w:r>
-      <w:proofErr w:type="spellStart"/>
-      <w:r>
-        <w:t>Workgroupmanager</w:t>
-      </w:r>
-      <w:proofErr w:type="spellEnd"/>
-      <w:r>
-        <w:t xml:space="preserve"> </w:t>
+        <w:t xml:space="preserve">3.17 Workgroupmanager </w:t>
       </w:r>
     </w:p>
     <w:p/>
@@ -3044,14 +2926,7 @@
                 <w:sz w:val="40"/>
                 <w:szCs w:val="40"/>
               </w:rPr>
-              <w:t xml:space="preserve">WGM Liste </w:t>
-            </w:r>
-            <w:r>
-              <w:rPr>
-                <w:sz w:val="40"/>
-                <w:szCs w:val="40"/>
-              </w:rPr>
-              <w:t xml:space="preserve"> </w:t>
+              <w:t xml:space="preserve">WGM Liste  </w:t>
             </w:r>
           </w:p>
           <w:p>
@@ -3560,14 +3435,7 @@
                 <w:sz w:val="40"/>
                 <w:szCs w:val="40"/>
               </w:rPr>
-              <w:t>Rex</w:t>
-            </w:r>
-            <w:r>
-              <w:rPr>
-                <w:sz w:val="40"/>
-                <w:szCs w:val="40"/>
-              </w:rPr>
-              <w:t xml:space="preserve"> </w:t>
+              <w:t xml:space="preserve">Rex </w:t>
             </w:r>
           </w:p>
           <w:p>
@@ -3605,14 +3473,7 @@
                 <w:sz w:val="40"/>
                 <w:szCs w:val="40"/>
               </w:rPr>
-              <w:t xml:space="preserve">Erste Schritte </w:t>
-            </w:r>
-            <w:r>
-              <w:rPr>
-                <w:sz w:val="40"/>
-                <w:szCs w:val="40"/>
-              </w:rPr>
-              <w:t xml:space="preserve"> </w:t>
+              <w:t xml:space="preserve">Erste Schritte  </w:t>
             </w:r>
           </w:p>
         </w:tc>
@@ -3676,21 +3537,12 @@
                 <w:szCs w:val="40"/>
               </w:rPr>
             </w:pPr>
-            <w:proofErr w:type="spellStart"/>
-            <w:r>
-              <w:rPr>
-                <w:sz w:val="40"/>
-                <w:szCs w:val="40"/>
-              </w:rPr>
-              <w:t>Restore</w:t>
-            </w:r>
-            <w:proofErr w:type="spellEnd"/>
-            <w:r>
-              <w:rPr>
-                <w:sz w:val="40"/>
-                <w:szCs w:val="40"/>
-              </w:rPr>
-              <w:t xml:space="preserve"> </w:t>
+            <w:r>
+              <w:rPr>
+                <w:sz w:val="40"/>
+                <w:szCs w:val="40"/>
+              </w:rPr>
+              <w:t xml:space="preserve">Restore </w:t>
             </w:r>
           </w:p>
           <w:p>
@@ -3875,23 +3727,7 @@
                 <w:sz w:val="40"/>
                 <w:szCs w:val="40"/>
               </w:rPr>
-              <w:t xml:space="preserve">Corel </w:t>
-            </w:r>
-            <w:proofErr w:type="spellStart"/>
-            <w:r>
-              <w:rPr>
-                <w:sz w:val="40"/>
-                <w:szCs w:val="40"/>
-              </w:rPr>
-              <w:t>Edustore</w:t>
-            </w:r>
-            <w:proofErr w:type="spellEnd"/>
-            <w:r>
-              <w:rPr>
-                <w:sz w:val="40"/>
-                <w:szCs w:val="40"/>
-              </w:rPr>
-              <w:t xml:space="preserve"> </w:t>
+              <w:t xml:space="preserve">Corel Edustore </w:t>
             </w:r>
           </w:p>
           <w:p>
@@ -3925,28 +3761,12 @@
                 <w:szCs w:val="40"/>
               </w:rPr>
             </w:pPr>
-            <w:proofErr w:type="spellStart"/>
-            <w:r>
-              <w:rPr>
-                <w:sz w:val="40"/>
-                <w:szCs w:val="40"/>
-              </w:rPr>
-              <w:t>Citavi</w:t>
-            </w:r>
-            <w:proofErr w:type="spellEnd"/>
-            <w:r>
-              <w:rPr>
-                <w:sz w:val="40"/>
-                <w:szCs w:val="40"/>
-              </w:rPr>
-              <w:t xml:space="preserve"> </w:t>
-            </w:r>
-            <w:r>
-              <w:rPr>
-                <w:sz w:val="40"/>
-                <w:szCs w:val="40"/>
-              </w:rPr>
-              <w:t xml:space="preserve"> </w:t>
+            <w:r>
+              <w:rPr>
+                <w:sz w:val="40"/>
+                <w:szCs w:val="40"/>
+              </w:rPr>
+              <w:t xml:space="preserve">Citavi  </w:t>
             </w:r>
           </w:p>
         </w:tc>
@@ -4077,14 +3897,7 @@
                 <w:sz w:val="40"/>
                 <w:szCs w:val="40"/>
               </w:rPr>
-              <w:t>Aktuelles</w:t>
-            </w:r>
-            <w:r>
-              <w:rPr>
-                <w:sz w:val="40"/>
-                <w:szCs w:val="40"/>
-              </w:rPr>
-              <w:t xml:space="preserve"> </w:t>
+              <w:t xml:space="preserve">Aktuelles </w:t>
             </w:r>
           </w:p>
           <w:p>
@@ -4113,14 +3926,7 @@
                 <w:sz w:val="40"/>
                 <w:szCs w:val="40"/>
               </w:rPr>
-              <w:t xml:space="preserve"> </w:t>
-            </w:r>
-            <w:r>
-              <w:rPr>
-                <w:sz w:val="40"/>
-                <w:szCs w:val="40"/>
-              </w:rPr>
-              <w:t>Alphabetische Liste</w:t>
+              <w:t xml:space="preserve"> Alphabetische Liste</w:t>
             </w:r>
           </w:p>
         </w:tc>
@@ -4145,7 +3951,6 @@
                 <w:szCs w:val="40"/>
               </w:rPr>
             </w:pPr>
-            <w:proofErr w:type="spellStart"/>
             <w:r>
               <w:rPr>
                 <w:sz w:val="40"/>
@@ -4153,7 +3958,6 @@
               </w:rPr>
               <w:t>Intallation</w:t>
             </w:r>
-            <w:proofErr w:type="spellEnd"/>
           </w:p>
         </w:tc>
       </w:tr>
@@ -4321,7 +4125,6 @@
                 <w:szCs w:val="40"/>
               </w:rPr>
             </w:pPr>
-            <w:proofErr w:type="spellStart"/>
             <w:r>
               <w:rPr>
                 <w:sz w:val="40"/>
@@ -4329,7 +4132,6 @@
               </w:rPr>
               <w:t>GroupWise</w:t>
             </w:r>
-            <w:proofErr w:type="spellEnd"/>
             <w:r>
               <w:rPr>
                 <w:sz w:val="40"/>
@@ -4360,21 +4162,12 @@
                 <w:szCs w:val="40"/>
               </w:rPr>
             </w:pPr>
-            <w:proofErr w:type="spellStart"/>
-            <w:r>
-              <w:rPr>
-                <w:sz w:val="40"/>
-                <w:szCs w:val="40"/>
-              </w:rPr>
-              <w:t>Juniper</w:t>
-            </w:r>
-            <w:proofErr w:type="spellEnd"/>
-            <w:r>
-              <w:rPr>
-                <w:sz w:val="40"/>
-                <w:szCs w:val="40"/>
-              </w:rPr>
-              <w:t xml:space="preserve"> VPN </w:t>
+            <w:r>
+              <w:rPr>
+                <w:sz w:val="40"/>
+                <w:szCs w:val="40"/>
+              </w:rPr>
+              <w:t xml:space="preserve">Juniper VPN </w:t>
             </w:r>
           </w:p>
         </w:tc>
@@ -4454,7 +4247,6 @@
                 <w:szCs w:val="40"/>
               </w:rPr>
             </w:pPr>
-            <w:proofErr w:type="spellStart"/>
             <w:r>
               <w:rPr>
                 <w:sz w:val="40"/>
@@ -4462,7 +4254,6 @@
               </w:rPr>
               <w:t>VirtualBox</w:t>
             </w:r>
-            <w:proofErr w:type="spellEnd"/>
           </w:p>
         </w:tc>
         <w:tc>
@@ -4712,14 +4503,7 @@
                 <w:sz w:val="40"/>
                 <w:szCs w:val="40"/>
               </w:rPr>
-              <w:t>IT-Einkauf</w:t>
-            </w:r>
-            <w:r>
-              <w:rPr>
-                <w:sz w:val="40"/>
-                <w:szCs w:val="40"/>
-              </w:rPr>
-              <w:t xml:space="preserve"> </w:t>
+              <w:t xml:space="preserve">IT-Einkauf </w:t>
             </w:r>
           </w:p>
         </w:tc>
@@ -4749,14 +4533,7 @@
                 <w:sz w:val="40"/>
                 <w:szCs w:val="40"/>
               </w:rPr>
-              <w:t>Lieferservice</w:t>
-            </w:r>
-            <w:r>
-              <w:rPr>
-                <w:sz w:val="40"/>
-                <w:szCs w:val="40"/>
-              </w:rPr>
-              <w:t xml:space="preserve"> </w:t>
+              <w:t xml:space="preserve">Lieferservice </w:t>
             </w:r>
           </w:p>
         </w:tc>
@@ -4859,7 +4636,6 @@
                 <w:szCs w:val="40"/>
               </w:rPr>
             </w:pPr>
-            <w:proofErr w:type="spellStart"/>
             <w:r>
               <w:rPr>
                 <w:sz w:val="40"/>
@@ -4867,7 +4643,6 @@
               </w:rPr>
               <w:t>meldung</w:t>
             </w:r>
-            <w:proofErr w:type="spellEnd"/>
           </w:p>
         </w:tc>
       </w:tr>
@@ -4933,14 +4708,7 @@
                 <w:sz w:val="40"/>
                 <w:szCs w:val="40"/>
               </w:rPr>
-              <w:t>PC</w:t>
-            </w:r>
-            <w:r>
-              <w:rPr>
-                <w:sz w:val="40"/>
-                <w:szCs w:val="40"/>
-              </w:rPr>
-              <w:t xml:space="preserve"> </w:t>
+              <w:t xml:space="preserve">PC </w:t>
             </w:r>
           </w:p>
           <w:p>
@@ -4978,14 +4746,7 @@
                 <w:sz w:val="40"/>
                 <w:szCs w:val="40"/>
               </w:rPr>
-              <w:t xml:space="preserve">Laptop </w:t>
-            </w:r>
-            <w:r>
-              <w:rPr>
-                <w:sz w:val="40"/>
-                <w:szCs w:val="40"/>
-              </w:rPr>
-              <w:t xml:space="preserve"> </w:t>
+              <w:t xml:space="preserve">Laptop  </w:t>
             </w:r>
           </w:p>
         </w:tc>
@@ -5015,14 +4776,7 @@
                 <w:sz w:val="40"/>
                 <w:szCs w:val="40"/>
               </w:rPr>
-              <w:t>Apple</w:t>
-            </w:r>
-            <w:r>
-              <w:rPr>
-                <w:sz w:val="40"/>
-                <w:szCs w:val="40"/>
-              </w:rPr>
-              <w:t xml:space="preserve"> </w:t>
+              <w:t xml:space="preserve">Apple </w:t>
             </w:r>
           </w:p>
         </w:tc>
@@ -5195,14 +4949,7 @@
                 <w:sz w:val="40"/>
                 <w:szCs w:val="40"/>
               </w:rPr>
-              <w:t>Geräte</w:t>
-            </w:r>
-            <w:r>
-              <w:rPr>
-                <w:sz w:val="40"/>
-                <w:szCs w:val="40"/>
-              </w:rPr>
-              <w:t xml:space="preserve"> </w:t>
+              <w:t xml:space="preserve">Geräte </w:t>
             </w:r>
           </w:p>
           <w:p>
@@ -5235,21 +4982,12 @@
                 <w:szCs w:val="40"/>
               </w:rPr>
             </w:pPr>
-            <w:proofErr w:type="spellStart"/>
-            <w:r>
-              <w:rPr>
-                <w:sz w:val="40"/>
-                <w:szCs w:val="40"/>
-              </w:rPr>
-              <w:t>MeineListe</w:t>
-            </w:r>
-            <w:proofErr w:type="spellEnd"/>
-            <w:r>
-              <w:rPr>
-                <w:sz w:val="40"/>
-                <w:szCs w:val="40"/>
-              </w:rPr>
-              <w:t xml:space="preserve"> </w:t>
+            <w:r>
+              <w:rPr>
+                <w:sz w:val="40"/>
+                <w:szCs w:val="40"/>
+              </w:rPr>
+              <w:t xml:space="preserve">MeineListe </w:t>
             </w:r>
           </w:p>
         </w:tc>
@@ -5329,14 +5067,7 @@
                 <w:sz w:val="40"/>
                 <w:szCs w:val="40"/>
               </w:rPr>
-              <w:t>Reservierung</w:t>
-            </w:r>
-            <w:r>
-              <w:rPr>
-                <w:sz w:val="40"/>
-                <w:szCs w:val="40"/>
-              </w:rPr>
-              <w:t xml:space="preserve"> </w:t>
+              <w:t xml:space="preserve">Reservierung </w:t>
             </w:r>
           </w:p>
           <w:p>
@@ -5374,14 +5105,7 @@
                 <w:sz w:val="40"/>
                 <w:szCs w:val="40"/>
               </w:rPr>
-              <w:t>E-Prüfungen</w:t>
-            </w:r>
-            <w:r>
-              <w:rPr>
-                <w:sz w:val="40"/>
-                <w:szCs w:val="40"/>
-              </w:rPr>
-              <w:t xml:space="preserve"> </w:t>
+              <w:t xml:space="preserve">E-Prüfungen </w:t>
             </w:r>
           </w:p>
         </w:tc>
@@ -5411,14 +5135,7 @@
                 <w:sz w:val="40"/>
                 <w:szCs w:val="40"/>
               </w:rPr>
-              <w:t>GRIPS</w:t>
-            </w:r>
-            <w:r>
-              <w:rPr>
-                <w:sz w:val="40"/>
-                <w:szCs w:val="40"/>
-              </w:rPr>
-              <w:t xml:space="preserve"> </w:t>
+              <w:t xml:space="preserve">GRIPS </w:t>
             </w:r>
           </w:p>
         </w:tc>
@@ -5571,21 +5288,12 @@
                 <w:szCs w:val="40"/>
               </w:rPr>
             </w:pPr>
-            <w:proofErr w:type="spellStart"/>
-            <w:r>
-              <w:rPr>
-                <w:sz w:val="40"/>
-                <w:szCs w:val="40"/>
-              </w:rPr>
-              <w:t>verzeichnis</w:t>
-            </w:r>
-            <w:proofErr w:type="spellEnd"/>
-            <w:r>
-              <w:rPr>
-                <w:sz w:val="40"/>
-                <w:szCs w:val="40"/>
-              </w:rPr>
-              <w:t xml:space="preserve"> </w:t>
+            <w:r>
+              <w:rPr>
+                <w:sz w:val="40"/>
+                <w:szCs w:val="40"/>
+              </w:rPr>
+              <w:t xml:space="preserve">verzeichnis </w:t>
             </w:r>
           </w:p>
           <w:p>
@@ -5638,18 +5346,10 @@
     </w:p>
     <w:p>
       <w:r>
-        <w:t xml:space="preserve">=&gt; Link zu IT-Services =&gt; CIP-Pools =&gt; </w:t>
-      </w:r>
-      <w:proofErr w:type="gramStart"/>
-      <w:r>
-        <w:t xml:space="preserve">Reservierung </w:t>
-      </w:r>
-      <w:r>
-        <w:t xml:space="preserve"> (</w:t>
-      </w:r>
-      <w:proofErr w:type="gramEnd"/>
-      <w:r>
-        <w:t>7.1.4)</w:t>
+        <w:t xml:space="preserve">=&gt; Link zu IT-Services =&gt; CIP-Pools =&gt; Reservierung </w:t>
+      </w:r>
+      <w:r>
+        <w:t xml:space="preserve"> (7.1.4)</w:t>
       </w:r>
     </w:p>
     <w:p/>
@@ -5740,14 +5440,7 @@
                 <w:sz w:val="40"/>
                 <w:szCs w:val="40"/>
               </w:rPr>
-              <w:t xml:space="preserve">Aufbau </w:t>
-            </w:r>
-            <w:r>
-              <w:rPr>
-                <w:sz w:val="40"/>
-                <w:szCs w:val="40"/>
-              </w:rPr>
-              <w:t xml:space="preserve"> </w:t>
+              <w:t xml:space="preserve">Aufbau  </w:t>
             </w:r>
           </w:p>
           <w:p>
@@ -5785,14 +5478,7 @@
                 <w:sz w:val="40"/>
                 <w:szCs w:val="40"/>
               </w:rPr>
-              <w:t xml:space="preserve">Leistungspunkte </w:t>
-            </w:r>
-            <w:r>
-              <w:rPr>
-                <w:sz w:val="40"/>
-                <w:szCs w:val="40"/>
-              </w:rPr>
-              <w:t xml:space="preserve"> </w:t>
+              <w:t xml:space="preserve">Leistungspunkte  </w:t>
             </w:r>
           </w:p>
         </w:tc>
@@ -5914,20 +5600,760 @@
         <w:t>7. IT-Services</w:t>
       </w:r>
     </w:p>
-    <w:p/>
-    <w:p/>
+    <w:tbl>
+      <w:tblPr>
+        <w:tblStyle w:val="Tabellenraster"/>
+        <w:tblW w:w="0" w:type="auto"/>
+        <w:tblLook w:val="04A0" w:firstRow="1" w:lastRow="0" w:firstColumn="1" w:lastColumn="0" w:noHBand="0" w:noVBand="1"/>
+      </w:tblPr>
+      <w:tblGrid>
+        <w:gridCol w:w="3001"/>
+        <w:gridCol w:w="3063"/>
+        <w:gridCol w:w="2992"/>
+      </w:tblGrid>
+      <w:tr>
+        <w:tc>
+          <w:tcPr>
+            <w:tcW w:w="3001" w:type="dxa"/>
+          </w:tcPr>
+          <w:p>
+            <w:pPr>
+              <w:jc w:val="center"/>
+              <w:rPr>
+                <w:sz w:val="40"/>
+                <w:szCs w:val="40"/>
+              </w:rPr>
+            </w:pPr>
+          </w:p>
+          <w:p>
+            <w:pPr>
+              <w:jc w:val="center"/>
+              <w:rPr>
+                <w:sz w:val="40"/>
+                <w:szCs w:val="40"/>
+              </w:rPr>
+            </w:pPr>
+            <w:r>
+              <w:rPr>
+                <w:sz w:val="40"/>
+                <w:szCs w:val="40"/>
+              </w:rPr>
+              <w:t>CIP-Pools</w:t>
+            </w:r>
+          </w:p>
+          <w:p>
+            <w:pPr>
+              <w:jc w:val="center"/>
+              <w:rPr>
+                <w:sz w:val="40"/>
+                <w:szCs w:val="40"/>
+              </w:rPr>
+            </w:pPr>
+          </w:p>
+        </w:tc>
+        <w:tc>
+          <w:tcPr>
+            <w:tcW w:w="3063" w:type="dxa"/>
+          </w:tcPr>
+          <w:p>
+            <w:pPr>
+              <w:jc w:val="center"/>
+              <w:rPr>
+                <w:sz w:val="40"/>
+                <w:szCs w:val="40"/>
+              </w:rPr>
+            </w:pPr>
+          </w:p>
+          <w:p>
+            <w:pPr>
+              <w:jc w:val="center"/>
+              <w:rPr>
+                <w:sz w:val="40"/>
+                <w:szCs w:val="40"/>
+              </w:rPr>
+            </w:pPr>
+            <w:r>
+              <w:rPr>
+                <w:sz w:val="40"/>
+                <w:szCs w:val="40"/>
+              </w:rPr>
+              <w:t>Dateidienste</w:t>
+            </w:r>
+            <w:r>
+              <w:rPr>
+                <w:sz w:val="40"/>
+                <w:szCs w:val="40"/>
+              </w:rPr>
+              <w:t xml:space="preserve">  </w:t>
+            </w:r>
+          </w:p>
+        </w:tc>
+        <w:tc>
+          <w:tcPr>
+            <w:tcW w:w="2992" w:type="dxa"/>
+          </w:tcPr>
+          <w:p>
+            <w:pPr>
+              <w:jc w:val="center"/>
+              <w:rPr>
+                <w:sz w:val="40"/>
+                <w:szCs w:val="40"/>
+              </w:rPr>
+            </w:pPr>
+          </w:p>
+          <w:p>
+            <w:pPr>
+              <w:jc w:val="center"/>
+              <w:rPr>
+                <w:sz w:val="40"/>
+                <w:szCs w:val="40"/>
+              </w:rPr>
+            </w:pPr>
+            <w:r>
+              <w:rPr>
+                <w:sz w:val="40"/>
+                <w:szCs w:val="40"/>
+              </w:rPr>
+              <w:t>Datennetze</w:t>
+            </w:r>
+            <w:r>
+              <w:rPr>
+                <w:sz w:val="40"/>
+                <w:szCs w:val="40"/>
+              </w:rPr>
+              <w:t xml:space="preserve"> </w:t>
+            </w:r>
+          </w:p>
+        </w:tc>
+      </w:tr>
+      <w:tr>
+        <w:tc>
+          <w:tcPr>
+            <w:tcW w:w="3001" w:type="dxa"/>
+          </w:tcPr>
+          <w:p>
+            <w:pPr>
+              <w:jc w:val="center"/>
+              <w:rPr>
+                <w:sz w:val="40"/>
+                <w:szCs w:val="40"/>
+              </w:rPr>
+            </w:pPr>
+            <w:r>
+              <w:rPr>
+                <w:sz w:val="40"/>
+                <w:szCs w:val="40"/>
+              </w:rPr>
+              <w:t>Digitale Zertifikate</w:t>
+            </w:r>
+          </w:p>
+          <w:p>
+            <w:pPr>
+              <w:jc w:val="center"/>
+              <w:rPr>
+                <w:sz w:val="40"/>
+                <w:szCs w:val="40"/>
+              </w:rPr>
+            </w:pPr>
+          </w:p>
+        </w:tc>
+        <w:tc>
+          <w:tcPr>
+            <w:tcW w:w="3063" w:type="dxa"/>
+          </w:tcPr>
+          <w:p>
+            <w:pPr>
+              <w:jc w:val="center"/>
+              <w:rPr>
+                <w:sz w:val="40"/>
+                <w:szCs w:val="40"/>
+              </w:rPr>
+            </w:pPr>
+          </w:p>
+          <w:p>
+            <w:pPr>
+              <w:jc w:val="center"/>
+              <w:rPr>
+                <w:sz w:val="40"/>
+                <w:szCs w:val="40"/>
+              </w:rPr>
+            </w:pPr>
+            <w:r>
+              <w:rPr>
+                <w:sz w:val="40"/>
+                <w:szCs w:val="40"/>
+              </w:rPr>
+              <w:t>Drucken</w:t>
+            </w:r>
+          </w:p>
+        </w:tc>
+        <w:tc>
+          <w:tcPr>
+            <w:tcW w:w="2992" w:type="dxa"/>
+          </w:tcPr>
+          <w:p>
+            <w:pPr>
+              <w:jc w:val="center"/>
+              <w:rPr>
+                <w:sz w:val="40"/>
+                <w:szCs w:val="40"/>
+              </w:rPr>
+            </w:pPr>
+          </w:p>
+          <w:p>
+            <w:pPr>
+              <w:jc w:val="center"/>
+              <w:rPr>
+                <w:sz w:val="40"/>
+                <w:szCs w:val="40"/>
+              </w:rPr>
+            </w:pPr>
+            <w:r>
+              <w:rPr>
+                <w:sz w:val="40"/>
+                <w:szCs w:val="40"/>
+              </w:rPr>
+              <w:t xml:space="preserve">E-Mail </w:t>
+            </w:r>
+          </w:p>
+        </w:tc>
+      </w:tr>
+      <w:tr>
+        <w:tc>
+          <w:tcPr>
+            <w:tcW w:w="3001" w:type="dxa"/>
+          </w:tcPr>
+          <w:p>
+            <w:pPr>
+              <w:jc w:val="center"/>
+              <w:rPr>
+                <w:sz w:val="40"/>
+                <w:szCs w:val="40"/>
+              </w:rPr>
+            </w:pPr>
+          </w:p>
+          <w:p>
+            <w:pPr>
+              <w:jc w:val="center"/>
+              <w:rPr>
+                <w:sz w:val="40"/>
+                <w:szCs w:val="40"/>
+              </w:rPr>
+            </w:pPr>
+            <w:r>
+              <w:rPr>
+                <w:sz w:val="40"/>
+                <w:szCs w:val="40"/>
+              </w:rPr>
+              <w:t>Groupwise</w:t>
+            </w:r>
+          </w:p>
+          <w:p>
+            <w:pPr>
+              <w:jc w:val="center"/>
+              <w:rPr>
+                <w:sz w:val="40"/>
+                <w:szCs w:val="40"/>
+              </w:rPr>
+            </w:pPr>
+          </w:p>
+        </w:tc>
+        <w:tc>
+          <w:tcPr>
+            <w:tcW w:w="3063" w:type="dxa"/>
+          </w:tcPr>
+          <w:p>
+            <w:pPr>
+              <w:jc w:val="center"/>
+              <w:rPr>
+                <w:sz w:val="40"/>
+                <w:szCs w:val="40"/>
+              </w:rPr>
+            </w:pPr>
+          </w:p>
+          <w:p>
+            <w:pPr>
+              <w:jc w:val="center"/>
+              <w:rPr>
+                <w:sz w:val="40"/>
+                <w:szCs w:val="40"/>
+              </w:rPr>
+            </w:pPr>
+            <w:r>
+              <w:rPr>
+                <w:sz w:val="40"/>
+                <w:szCs w:val="40"/>
+              </w:rPr>
+              <w:t>Fax</w:t>
+            </w:r>
+          </w:p>
+        </w:tc>
+        <w:tc>
+          <w:tcPr>
+            <w:tcW w:w="2992" w:type="dxa"/>
+          </w:tcPr>
+          <w:p>
+            <w:pPr>
+              <w:jc w:val="center"/>
+              <w:rPr>
+                <w:sz w:val="40"/>
+                <w:szCs w:val="40"/>
+              </w:rPr>
+            </w:pPr>
+            <w:r>
+              <w:rPr>
+                <w:sz w:val="40"/>
+                <w:szCs w:val="40"/>
+              </w:rPr>
+              <w:t>Formular-</w:t>
+            </w:r>
+          </w:p>
+          <w:p>
+            <w:pPr>
+              <w:jc w:val="center"/>
+              <w:rPr>
+                <w:sz w:val="40"/>
+                <w:szCs w:val="40"/>
+              </w:rPr>
+            </w:pPr>
+            <w:r>
+              <w:rPr>
+                <w:sz w:val="40"/>
+                <w:szCs w:val="40"/>
+              </w:rPr>
+              <w:t>scannservice</w:t>
+            </w:r>
+          </w:p>
+        </w:tc>
+      </w:tr>
+      <w:tr>
+        <w:tc>
+          <w:tcPr>
+            <w:tcW w:w="3001" w:type="dxa"/>
+          </w:tcPr>
+          <w:p>
+            <w:pPr>
+              <w:jc w:val="center"/>
+              <w:rPr>
+                <w:sz w:val="40"/>
+                <w:szCs w:val="40"/>
+              </w:rPr>
+            </w:pPr>
+          </w:p>
+          <w:p>
+            <w:pPr>
+              <w:jc w:val="center"/>
+              <w:rPr>
+                <w:sz w:val="40"/>
+                <w:szCs w:val="40"/>
+              </w:rPr>
+            </w:pPr>
+            <w:r>
+              <w:rPr>
+                <w:sz w:val="40"/>
+                <w:szCs w:val="40"/>
+              </w:rPr>
+              <w:t xml:space="preserve">Mediathek </w:t>
+            </w:r>
+          </w:p>
+          <w:p>
+            <w:pPr>
+              <w:jc w:val="center"/>
+              <w:rPr>
+                <w:sz w:val="40"/>
+                <w:szCs w:val="40"/>
+              </w:rPr>
+            </w:pPr>
+          </w:p>
+        </w:tc>
+        <w:tc>
+          <w:tcPr>
+            <w:tcW w:w="3063" w:type="dxa"/>
+          </w:tcPr>
+          <w:p>
+            <w:pPr>
+              <w:jc w:val="center"/>
+              <w:rPr>
+                <w:sz w:val="40"/>
+                <w:szCs w:val="40"/>
+              </w:rPr>
+            </w:pPr>
+          </w:p>
+          <w:p>
+            <w:pPr>
+              <w:jc w:val="center"/>
+              <w:rPr>
+                <w:sz w:val="40"/>
+                <w:szCs w:val="40"/>
+              </w:rPr>
+            </w:pPr>
+            <w:r>
+              <w:rPr>
+                <w:sz w:val="40"/>
+                <w:szCs w:val="40"/>
+              </w:rPr>
+              <w:t>NTP-Zeitserver</w:t>
+            </w:r>
+          </w:p>
+        </w:tc>
+        <w:tc>
+          <w:tcPr>
+            <w:tcW w:w="2992" w:type="dxa"/>
+          </w:tcPr>
+          <w:p>
+            <w:pPr>
+              <w:jc w:val="center"/>
+              <w:rPr>
+                <w:sz w:val="40"/>
+                <w:szCs w:val="40"/>
+              </w:rPr>
+            </w:pPr>
+            <w:r>
+              <w:rPr>
+                <w:sz w:val="40"/>
+                <w:szCs w:val="40"/>
+              </w:rPr>
+              <w:t xml:space="preserve">Scientific Computing </w:t>
+            </w:r>
+          </w:p>
+        </w:tc>
+      </w:tr>
+      <w:tr>
+        <w:tc>
+          <w:tcPr>
+            <w:tcW w:w="3001" w:type="dxa"/>
+          </w:tcPr>
+          <w:p>
+            <w:pPr>
+              <w:jc w:val="center"/>
+              <w:rPr>
+                <w:sz w:val="40"/>
+                <w:szCs w:val="40"/>
+              </w:rPr>
+            </w:pPr>
+          </w:p>
+          <w:p>
+            <w:pPr>
+              <w:jc w:val="center"/>
+              <w:rPr>
+                <w:sz w:val="40"/>
+                <w:szCs w:val="40"/>
+              </w:rPr>
+            </w:pPr>
+            <w:r>
+              <w:rPr>
+                <w:sz w:val="40"/>
+                <w:szCs w:val="40"/>
+              </w:rPr>
+              <w:t>Videokonferenz</w:t>
+            </w:r>
+          </w:p>
+          <w:p>
+            <w:pPr>
+              <w:jc w:val="center"/>
+              <w:rPr>
+                <w:sz w:val="40"/>
+                <w:szCs w:val="40"/>
+              </w:rPr>
+            </w:pPr>
+            <w:r>
+              <w:rPr>
+                <w:sz w:val="40"/>
+                <w:szCs w:val="40"/>
+              </w:rPr>
+              <w:t xml:space="preserve"> </w:t>
+            </w:r>
+          </w:p>
+        </w:tc>
+        <w:tc>
+          <w:tcPr>
+            <w:tcW w:w="3063" w:type="dxa"/>
+          </w:tcPr>
+          <w:p>
+            <w:pPr>
+              <w:jc w:val="center"/>
+              <w:rPr>
+                <w:sz w:val="40"/>
+                <w:szCs w:val="40"/>
+              </w:rPr>
+            </w:pPr>
+          </w:p>
+          <w:p>
+            <w:pPr>
+              <w:jc w:val="center"/>
+              <w:rPr>
+                <w:sz w:val="40"/>
+                <w:szCs w:val="40"/>
+              </w:rPr>
+            </w:pPr>
+            <w:r>
+              <w:rPr>
+                <w:sz w:val="40"/>
+                <w:szCs w:val="40"/>
+              </w:rPr>
+              <w:t>Virenscanner</w:t>
+            </w:r>
+          </w:p>
+        </w:tc>
+        <w:tc>
+          <w:tcPr>
+            <w:tcW w:w="2992" w:type="dxa"/>
+          </w:tcPr>
+          <w:p>
+            <w:pPr>
+              <w:jc w:val="center"/>
+              <w:rPr>
+                <w:sz w:val="40"/>
+                <w:szCs w:val="40"/>
+              </w:rPr>
+            </w:pPr>
+          </w:p>
+          <w:p>
+            <w:pPr>
+              <w:jc w:val="center"/>
+              <w:rPr>
+                <w:sz w:val="40"/>
+                <w:szCs w:val="40"/>
+              </w:rPr>
+            </w:pPr>
+            <w:r>
+              <w:rPr>
+                <w:sz w:val="40"/>
+                <w:szCs w:val="40"/>
+              </w:rPr>
+              <w:t xml:space="preserve">Virtualisierung </w:t>
+            </w:r>
+          </w:p>
+        </w:tc>
+      </w:tr>
+      <w:tr>
+        <w:tc>
+          <w:tcPr>
+            <w:tcW w:w="3001" w:type="dxa"/>
+          </w:tcPr>
+          <w:p>
+            <w:pPr>
+              <w:jc w:val="center"/>
+              <w:rPr>
+                <w:sz w:val="40"/>
+                <w:szCs w:val="40"/>
+              </w:rPr>
+            </w:pPr>
+          </w:p>
+          <w:p>
+            <w:pPr>
+              <w:jc w:val="center"/>
+              <w:rPr>
+                <w:sz w:val="40"/>
+                <w:szCs w:val="40"/>
+              </w:rPr>
+            </w:pPr>
+            <w:r>
+              <w:rPr>
+                <w:sz w:val="40"/>
+                <w:szCs w:val="40"/>
+              </w:rPr>
+              <w:t xml:space="preserve">Webdienste </w:t>
+            </w:r>
+          </w:p>
+        </w:tc>
+        <w:tc>
+          <w:tcPr>
+            <w:tcW w:w="3063" w:type="dxa"/>
+          </w:tcPr>
+          <w:p>
+            <w:pPr>
+              <w:jc w:val="center"/>
+              <w:rPr>
+                <w:sz w:val="40"/>
+                <w:szCs w:val="40"/>
+              </w:rPr>
+            </w:pPr>
+            <w:r>
+              <w:rPr>
+                <w:sz w:val="40"/>
+                <w:szCs w:val="40"/>
+              </w:rPr>
+              <w:t>Windows-Installations-dienst</w:t>
+            </w:r>
+          </w:p>
+        </w:tc>
+        <w:tc>
+          <w:tcPr>
+            <w:tcW w:w="2992" w:type="dxa"/>
+          </w:tcPr>
+          <w:p>
+            <w:pPr>
+              <w:jc w:val="center"/>
+              <w:rPr>
+                <w:sz w:val="40"/>
+                <w:szCs w:val="40"/>
+              </w:rPr>
+            </w:pPr>
+            <w:r>
+              <w:rPr>
+                <w:sz w:val="40"/>
+                <w:szCs w:val="40"/>
+              </w:rPr>
+              <w:t xml:space="preserve">Windows Update Dienst </w:t>
+            </w:r>
+          </w:p>
+        </w:tc>
+      </w:tr>
+      <w:tr>
+        <w:trPr>
+          <w:gridAfter w:val="2"/>
+          <w:wAfter w:w="6055" w:type="dxa"/>
+        </w:trPr>
+        <w:tc>
+          <w:tcPr>
+            <w:tcW w:w="3001" w:type="dxa"/>
+          </w:tcPr>
+          <w:p>
+            <w:pPr>
+              <w:jc w:val="center"/>
+              <w:rPr>
+                <w:sz w:val="40"/>
+                <w:szCs w:val="40"/>
+              </w:rPr>
+            </w:pPr>
+            <w:r>
+              <w:rPr>
+                <w:sz w:val="40"/>
+                <w:szCs w:val="40"/>
+              </w:rPr>
+              <w:t>Linux Installations-dienst</w:t>
+            </w:r>
+          </w:p>
+        </w:tc>
+      </w:tr>
+    </w:tbl>
     <w:p>
       <w:pPr>
         <w:rPr>
           <w:b/>
         </w:rPr>
       </w:pPr>
+    </w:p>
+    <w:p/>
+    <w:p>
+      <w:r>
+        <w:t>8.1 CIP-Pools</w:t>
+      </w:r>
+    </w:p>
+    <w:p>
+      <w:r>
+        <w:t xml:space="preserve">8.2 Dateidienste </w:t>
+      </w:r>
+    </w:p>
+    <w:p>
+      <w:r>
+        <w:t xml:space="preserve">8.3 Dateinetze </w:t>
+      </w:r>
+    </w:p>
+    <w:p>
+      <w:r>
+        <w:t xml:space="preserve">8.4 Digitale Zertifikate </w:t>
+      </w:r>
+    </w:p>
+    <w:p>
+      <w:r>
+        <w:t xml:space="preserve">8.5 Drucken </w:t>
+      </w:r>
+    </w:p>
+    <w:p>
+      <w:r>
+        <w:t xml:space="preserve">8.6 E-Mail </w:t>
+      </w:r>
+    </w:p>
+    <w:p>
+      <w:r>
+        <w:t>8.7 Groupwise</w:t>
+      </w:r>
+    </w:p>
+    <w:p>
+      <w:r>
+        <w:t>8.8 Fax</w:t>
+      </w:r>
+    </w:p>
+    <w:p>
+      <w:r>
+        <w:t xml:space="preserve">8.9 Formularscannservice </w:t>
+      </w:r>
+    </w:p>
+    <w:p>
+      <w:r>
+        <w:t xml:space="preserve">8.10 Mediathek </w:t>
+      </w:r>
+    </w:p>
+    <w:p>
+      <w:r>
+        <w:t>8.11 NTP-Zeitserver</w:t>
+      </w:r>
+    </w:p>
+    <w:p>
+      <w:r>
+        <w:t xml:space="preserve">8.12 Scientific Computing </w:t>
+      </w:r>
+    </w:p>
+    <w:p>
+      <w:r>
+        <w:t xml:space="preserve">8.13 Videokonferenz </w:t>
+      </w:r>
+    </w:p>
+    <w:p>
+      <w:r>
+        <w:t xml:space="preserve">8.14 Vierenscanner </w:t>
+      </w:r>
+    </w:p>
+    <w:p>
+      <w:r>
+        <w:t>8.15 Virtualisierung</w:t>
+      </w:r>
+    </w:p>
+    <w:p>
+      <w:r>
+        <w:t xml:space="preserve">8.16 Webdienste </w:t>
+      </w:r>
+    </w:p>
+    <w:p>
+      <w:r>
+        <w:t xml:space="preserve">8.17 Windows-Installation </w:t>
+      </w:r>
+    </w:p>
+    <w:p>
+      <w:r>
+        <w:t>8.18 Windows Update Dienstag</w:t>
+      </w:r>
+    </w:p>
+    <w:p>
+      <w:r>
+        <w:t xml:space="preserve">8.19 Linux Installationsdienst </w:t>
+      </w:r>
+      <w:bookmarkStart w:id="0" w:name="_GoBack"/>
+      <w:bookmarkEnd w:id="0"/>
+    </w:p>
+    <w:p/>
+    <w:p/>
+    <w:p>
+      <w:pPr>
+        <w:rPr>
+          <w:b/>
+        </w:rPr>
+      </w:pPr>
       <w:r>
         <w:rPr>
           <w:b/>
         </w:rPr>
         <w:t>8. Unser RZ</w:t>
       </w:r>
+    </w:p>
+    <w:p>
+      <w:pPr>
+        <w:rPr>
+          <w:b/>
+        </w:rPr>
+      </w:pPr>
     </w:p>
     <w:p/>
     <w:p/>
@@ -5983,8 +6409,6 @@
             </w:pPr>
           </w:p>
         </w:tc>
-        <w:bookmarkStart w:id="0" w:name="_GoBack"/>
-        <w:bookmarkEnd w:id="0"/>
       </w:tr>
     </w:tbl>
     <w:p>

</xml_diff>